<commit_message>
good start on who
</commit_message>
<xml_diff>
--- a/Week6_LiteratureReview/BachmeierNTIM7245-6.docx
+++ b/Week6_LiteratureReview/BachmeierNTIM7245-6.docx
@@ -118,34 +118,11 @@
     <w:p>
       <w:r>
         <w:tab/>
-        <w:t xml:space="preserve">A demographic timebomb will create significant pressure on the global health care system because people live longer, have fewer children, and medical costs continue to increase </w:t>
-      </w:r>
-      <w:sdt>
-        <w:sdtPr>
-          <w:id w:val="-1801835416"/>
-          <w:citation/>
-        </w:sdtPr>
-        <w:sdtContent>
-          <w:r>
-            <w:fldChar w:fldCharType="begin"/>
-          </w:r>
-          <w:r>
-            <w:instrText xml:space="preserve"> CITATION Pig16 \l 1033 </w:instrText>
-          </w:r>
-          <w:r>
-            <w:fldChar w:fldCharType="separate"/>
-          </w:r>
-          <w:r>
-            <w:rPr>
-              <w:noProof/>
-            </w:rPr>
-            <w:t xml:space="preserve"> (Piggott, 2016)</w:t>
-          </w:r>
-          <w:r>
-            <w:fldChar w:fldCharType="end"/>
-          </w:r>
-        </w:sdtContent>
-      </w:sdt>
+        <w:t>A demographic timebomb will create significant pressure on the global health care system because people live longer, have fewer children, and medical costs continue to increase</w:t>
+      </w:r>
+      <w:r>
+        <w:t xml:space="preserve"> (Piggott, 2016; Stone, 2017)</w:t>
+      </w:r>
       <w:r>
         <w:t xml:space="preserve">.  </w:t>
       </w:r>
@@ -197,13 +174,214 @@
         <w:t>”</w:t>
       </w:r>
       <w:r>
-        <w:t xml:space="preserve">  Welfare programs within those countries carry the risk of being economically constrained and unable to provide adequate services. </w:t>
+        <w:t xml:space="preserve">  </w:t>
+      </w:r>
+      <w:r>
+        <w:t>Economic constraints within those countries will limit the effectiveness of their w</w:t>
+      </w:r>
+      <w:r>
+        <w:t xml:space="preserve">elfare programs </w:t>
+      </w:r>
+      <w:r>
+        <w:t xml:space="preserve">and </w:t>
+      </w:r>
+      <w:r>
+        <w:t>adequate services</w:t>
+      </w:r>
+      <w:r>
+        <w:t xml:space="preserve"> availability</w:t>
+      </w:r>
+      <w:r>
+        <w:t xml:space="preserve">. </w:t>
       </w:r>
       <w:r>
         <w:t xml:space="preserve"> </w:t>
       </w:r>
       <w:r>
         <w:t>Medical facilities need mechanisms to defuse the situation by reducing costs and deferring the transition to an assisted living home.</w:t>
+      </w:r>
+    </w:p>
+    <w:p>
+      <w:r>
+        <w:tab/>
+        <w:t>Additionally, a</w:t>
+      </w:r>
+      <w:r>
+        <w:t xml:space="preserve">ddressing </w:t>
+      </w:r>
+      <w:r>
+        <w:t>s</w:t>
+      </w:r>
+      <w:r>
+        <w:t xml:space="preserve">pecial </w:t>
+      </w:r>
+      <w:r>
+        <w:t>n</w:t>
+      </w:r>
+      <w:r>
+        <w:t xml:space="preserve">eeds represents a </w:t>
+      </w:r>
+      <w:r>
+        <w:t>broad</w:t>
+      </w:r>
+      <w:r>
+        <w:t xml:space="preserve"> </w:t>
+      </w:r>
+      <w:r>
+        <w:t xml:space="preserve">market </w:t>
+      </w:r>
+      <w:r>
+        <w:t xml:space="preserve">segment within the </w:t>
+      </w:r>
+      <w:r>
+        <w:t>h</w:t>
+      </w:r>
+      <w:r>
+        <w:t>ealth</w:t>
+      </w:r>
+      <w:r>
+        <w:t xml:space="preserve"> </w:t>
+      </w:r>
+      <w:r>
+        <w:t xml:space="preserve">care and </w:t>
+      </w:r>
+      <w:r>
+        <w:t>w</w:t>
+      </w:r>
+      <w:r>
+        <w:t>ell</w:t>
+      </w:r>
+      <w:r>
+        <w:t>-</w:t>
+      </w:r>
+      <w:r>
+        <w:t xml:space="preserve">being </w:t>
+      </w:r>
+      <w:r>
+        <w:t>domain</w:t>
+      </w:r>
+      <w:r>
+        <w:t>.</w:t>
+      </w:r>
+      <w:r>
+        <w:t xml:space="preserve">  </w:t>
+      </w:r>
+      <w:r>
+        <w:t xml:space="preserve">Globally, over one billion people </w:t>
+      </w:r>
+      <w:r>
+        <w:t xml:space="preserve">have a </w:t>
+      </w:r>
+      <w:r>
+        <w:t>disability</w:t>
+      </w:r>
+      <w:r>
+        <w:t xml:space="preserve"> limiting one or more senses</w:t>
+      </w:r>
+      <w:r>
+        <w:t xml:space="preserve"> </w:t>
+      </w:r>
+      <w:sdt>
+        <w:sdtPr>
+          <w:id w:val="654180174"/>
+          <w:citation/>
+        </w:sdtPr>
+        <w:sdtContent>
+          <w:r>
+            <w:fldChar w:fldCharType="begin"/>
+          </w:r>
+          <w:r>
+            <w:instrText xml:space="preserve"> CITATION Mor08 \l 1033 </w:instrText>
+          </w:r>
+          <w:r>
+            <w:fldChar w:fldCharType="separate"/>
+          </w:r>
+          <w:r>
+            <w:rPr>
+              <w:noProof/>
+            </w:rPr>
+            <w:t xml:space="preserve"> (Morris, 2008)</w:t>
+          </w:r>
+          <w:r>
+            <w:fldChar w:fldCharType="end"/>
+          </w:r>
+        </w:sdtContent>
+      </w:sdt>
+      <w:r>
+        <w:t xml:space="preserve">.  </w:t>
+      </w:r>
+      <w:r>
+        <w:t xml:space="preserve">Both academia and commercial vendors </w:t>
+      </w:r>
+      <w:r>
+        <w:t xml:space="preserve">are </w:t>
+      </w:r>
+      <w:r>
+        <w:t>only scratch</w:t>
+      </w:r>
+      <w:r>
+        <w:t>ing</w:t>
+      </w:r>
+      <w:r>
+        <w:t xml:space="preserve"> the surface </w:t>
+      </w:r>
+      <w:r>
+        <w:t>through products and services</w:t>
+      </w:r>
+      <w:r>
+        <w:t xml:space="preserve">.  </w:t>
+      </w:r>
+      <w:r>
+        <w:t xml:space="preserve">Those offerings </w:t>
+      </w:r>
+      <w:r>
+        <w:t>primarily focus on measuring simple body metrics</w:t>
+      </w:r>
+      <w:sdt>
+        <w:sdtPr>
+          <w:id w:val="484982083"/>
+          <w:citation/>
+        </w:sdtPr>
+        <w:sdtContent>
+          <w:r>
+            <w:fldChar w:fldCharType="begin"/>
+          </w:r>
+          <w:r>
+            <w:instrText xml:space="preserve"> CITATION Kor13 \l 1033 </w:instrText>
+          </w:r>
+          <w:r>
+            <w:fldChar w:fldCharType="separate"/>
+          </w:r>
+          <w:r>
+            <w:rPr>
+              <w:noProof/>
+            </w:rPr>
+            <w:t xml:space="preserve"> (Koreshoff, Robertson, &amp; Leong, 2013)</w:t>
+          </w:r>
+          <w:r>
+            <w:fldChar w:fldCharType="end"/>
+          </w:r>
+        </w:sdtContent>
+      </w:sdt>
+      <w:r>
+        <w:t>.</w:t>
+      </w:r>
+      <w:r>
+        <w:t xml:space="preserve">  </w:t>
+      </w:r>
+      <w:r>
+        <w:t>Creating value through body metrics such as calories burned, steps taken, and blood sugar levels are simple challenges that are marketable to a broad audience.</w:t>
+      </w:r>
+      <w:r>
+        <w:t xml:space="preserve">  </w:t>
+      </w:r>
+      <w:r>
+        <w:t>Though, due to the collection and reporting being a solved problem, there is significant competition among commoditized solution providers.</w:t>
+      </w:r>
+    </w:p>
+    <w:p>
+      <w:r>
+        <w:t xml:space="preserve"> </w:t>
       </w:r>
     </w:p>
     <w:p/>
@@ -1535,7 +1713,7 @@
       </b:Author>
     </b:Author>
     <b:Volume>1</b:Volume>
-    <b:RefOrder>1</b:RefOrder>
+    <b:RefOrder>2</b:RefOrder>
   </b:Source>
   <b:Source>
     <b:Tag>Muh20</b:Tag>
@@ -1571,13 +1749,78 @@
     <b:Volume>19</b:Volume>
     <b:Issue>1</b:Issue>
     <b:DOI>10.1186/s12912-020-00488-w</b:DOI>
+    <b:RefOrder>1</b:RefOrder>
+  </b:Source>
+  <b:Source>
+    <b:Tag>Sto17</b:Tag>
+    <b:SourceType>Book</b:SourceType>
+    <b:Guid>{429A51AB-7342-40FF-9497-177E82D1A861}</b:Guid>
+    <b:Title>The encyclopedia of elder care: the comprehensive resource on geriatric health and social care</b:Title>
+    <b:Year>2017</b:Year>
+    <b:Author>
+      <b:Author>
+        <b:NameList>
+          <b:Person>
+            <b:Last>Stone</b:Last>
+            <b:First>L</b:First>
+          </b:Person>
+        </b:NameList>
+      </b:Author>
+    </b:Author>
+    <b:Publisher>Springer</b:Publisher>
+    <b:RefOrder>3</b:RefOrder>
+  </b:Source>
+  <b:Source>
+    <b:Tag>Mor08</b:Tag>
+    <b:SourceType>Book</b:SourceType>
+    <b:Guid>{96CDA5D5-9F79-4C71-8D78-2C2A7EB52BC4}</b:Guid>
+    <b:Title>Disability Research and Policy Current Perspectives</b:Title>
+    <b:Year>2008</b:Year>
+    <b:Author>
+      <b:Author>
+        <b:NameList>
+          <b:Person>
+            <b:Last>Morris</b:Last>
+            <b:First>J</b:First>
+          </b:Person>
+        </b:NameList>
+      </b:Author>
+    </b:Author>
+    <b:Publisher>Taylor &amp; Francis e-Library</b:Publisher>
+    <b:RefOrder>4</b:RefOrder>
+  </b:Source>
+  <b:Source>
+    <b:Tag>Kor13</b:Tag>
+    <b:SourceType>JournalArticle</b:SourceType>
+    <b:Guid>{35A8258F-5DE3-4356-96EE-5FE3019B44B4}</b:Guid>
+    <b:Title>Internet of Things: a review of literature and products</b:Title>
+    <b:Year>2013</b:Year>
+    <b:Author>
+      <b:Author>
+        <b:NameList>
+          <b:Person>
+            <b:Last>Koreshoff</b:Last>
+            <b:First>T</b:First>
+          </b:Person>
+          <b:Person>
+            <b:Last>Robertson</b:Last>
+            <b:First>T</b:First>
+          </b:Person>
+          <b:Person>
+            <b:Last>Leong</b:Last>
+            <b:First>T</b:First>
+          </b:Person>
+        </b:NameList>
+      </b:Author>
+    </b:Author>
+    <b:JournalName>CHI’13, November 25 - 29 2013, Adelaide, Australia</b:JournalName>
     <b:RefOrder>2</b:RefOrder>
   </b:Source>
 </b:Sources>
 </file>
 
 <file path=customXml/itemProps1.xml><?xml version="1.0" encoding="utf-8"?>
-<ds:datastoreItem xmlns:ds="http://schemas.openxmlformats.org/officeDocument/2006/customXml" ds:itemID="{13F8B776-343A-47B4-92B9-D5DDBB9C1C41}">
+<ds:datastoreItem xmlns:ds="http://schemas.openxmlformats.org/officeDocument/2006/customXml" ds:itemID="{09DE5116-6216-4151-99C8-B4B93E40437F}">
   <ds:schemaRefs>
     <ds:schemaRef ds:uri="http://schemas.openxmlformats.org/officeDocument/2006/bibliography"/>
   </ds:schemaRefs>

</xml_diff>